<commit_message>
Fixed typo in resume
</commit_message>
<xml_diff>
--- a/src/assets/resumeFinalv2.docx
+++ b/src/assets/resumeFinalv2.docx
@@ -1008,25 +1008,7 @@
           <w:sz w:val="20"/>
           <w:szCs w:val="20"/>
         </w:rPr>
-        <w:t xml:space="preserve">, </w:t>
-      </w:r>
-      <w:proofErr w:type="spellStart"/>
-      <w:r>
-        <w:rPr>
-          <w:rFonts w:ascii="Arial" w:hAnsi="Arial" w:cs="Arial"/>
-          <w:sz w:val="20"/>
-          <w:szCs w:val="20"/>
-        </w:rPr>
-        <w:t>Figma</w:t>
-      </w:r>
-      <w:proofErr w:type="spellEnd"/>
-      <w:r>
-        <w:rPr>
-          <w:rFonts w:ascii="Arial" w:hAnsi="Arial" w:cs="Arial"/>
-          <w:sz w:val="20"/>
-          <w:szCs w:val="20"/>
-        </w:rPr>
-        <w:t>, Adobe XD</w:t>
+        <w:t>, Figma, Adobe XD</w:t>
       </w:r>
     </w:p>
     <w:p>
@@ -1488,15 +1470,7 @@
           <w:sz w:val="20"/>
           <w:szCs w:val="20"/>
         </w:rPr>
-        <w:t>– React, SCSS</w:t>
-      </w:r>
-      <w:r>
-        <w:rPr>
-          <w:rFonts w:ascii="Arial" w:hAnsi="Arial" w:cs="Arial"/>
-          <w:sz w:val="20"/>
-          <w:szCs w:val="20"/>
-        </w:rPr>
-        <w:t xml:space="preserve"> (</w:t>
+        <w:t>– React, SCSS (</w:t>
       </w:r>
       <w:hyperlink r:id="rId7" w:history="1">
         <w:r>
@@ -1560,27 +1534,7 @@
           <w:sz w:val="20"/>
           <w:szCs w:val="20"/>
         </w:rPr>
-        <w:t xml:space="preserve">Designed a minimum viable product using </w:t>
-      </w:r>
-      <w:proofErr w:type="spellStart"/>
-      <w:r>
-        <w:rPr>
-          <w:rFonts w:ascii="Arial" w:hAnsi="Arial" w:cs="Arial"/>
-          <w:bCs/>
-          <w:sz w:val="20"/>
-          <w:szCs w:val="20"/>
-        </w:rPr>
-        <w:t>Figma</w:t>
-      </w:r>
-      <w:proofErr w:type="spellEnd"/>
-      <w:r>
-        <w:rPr>
-          <w:rFonts w:ascii="Arial" w:hAnsi="Arial" w:cs="Arial"/>
-          <w:bCs/>
-          <w:sz w:val="20"/>
-          <w:szCs w:val="20"/>
-        </w:rPr>
-        <w:t xml:space="preserve"> and by conducting user interviews </w:t>
+        <w:t xml:space="preserve">Designed a minimum viable product using Figma and by conducting user interviews </w:t>
       </w:r>
     </w:p>
     <w:p>
@@ -1720,6 +1674,15 @@
         </w:rPr>
         <w:t xml:space="preserve"> working</w:t>
       </w:r>
+      <w:r>
+        <w:rPr>
+          <w:rFonts w:ascii="Arial" w:hAnsi="Arial" w:cs="Arial"/>
+          <w:bCs/>
+          <w:sz w:val="20"/>
+          <w:szCs w:val="20"/>
+        </w:rPr>
+        <w:t xml:space="preserve"> with</w:t>
+      </w:r>
       <w:bookmarkStart w:id="0" w:name="_GoBack"/>
       <w:bookmarkEnd w:id="0"/>
       <w:r>
@@ -1758,7 +1721,6 @@
         </w:rPr>
         <w:t>-</w:t>
       </w:r>
-      <w:proofErr w:type="spellStart"/>
       <w:r>
         <w:rPr>
           <w:rFonts w:ascii="Arial" w:hAnsi="Arial" w:cs="Arial"/>
@@ -1768,7 +1730,6 @@
         </w:rPr>
         <w:t>DnD</w:t>
       </w:r>
-      <w:proofErr w:type="spellEnd"/>
       <w:r>
         <w:rPr>
           <w:rFonts w:ascii="Arial" w:hAnsi="Arial" w:cs="Arial"/>
@@ -1807,7 +1768,6 @@
           <w:szCs w:val="20"/>
         </w:rPr>
       </w:pPr>
-      <w:proofErr w:type="spellStart"/>
       <w:r>
         <w:rPr>
           <w:rFonts w:ascii="Arial" w:hAnsi="Arial" w:cs="Arial"/>
@@ -1815,17 +1775,7 @@
           <w:sz w:val="20"/>
           <w:szCs w:val="20"/>
         </w:rPr>
-        <w:t>Recipeze</w:t>
-      </w:r>
-      <w:proofErr w:type="spellEnd"/>
-      <w:r>
-        <w:rPr>
-          <w:rFonts w:ascii="Arial" w:hAnsi="Arial" w:cs="Arial"/>
-          <w:b/>
-          <w:sz w:val="20"/>
-          <w:szCs w:val="20"/>
-        </w:rPr>
-        <w:t xml:space="preserve"> </w:t>
+        <w:t xml:space="preserve">Recipeze </w:t>
       </w:r>
       <w:r>
         <w:rPr>
@@ -1948,19 +1898,8 @@
           <w:sz w:val="20"/>
           <w:szCs w:val="20"/>
         </w:rPr>
-        <w:t xml:space="preserve">using </w:t>
-      </w:r>
-      <w:proofErr w:type="spellStart"/>
-      <w:r>
-        <w:rPr>
-          <w:rFonts w:ascii="Arial" w:hAnsi="Arial" w:cs="Arial"/>
-          <w:bCs/>
-          <w:sz w:val="20"/>
-          <w:szCs w:val="20"/>
-        </w:rPr>
-        <w:t>Figma</w:t>
-      </w:r>
-      <w:proofErr w:type="spellEnd"/>
+        <w:t>using Figma</w:t>
+      </w:r>
     </w:p>
     <w:p>
       <w:pPr>
@@ -2166,7 +2105,6 @@
           <w:szCs w:val="20"/>
         </w:rPr>
       </w:pPr>
-      <w:proofErr w:type="spellStart"/>
       <w:r>
         <w:rPr>
           <w:rFonts w:ascii="Arial" w:hAnsi="Arial" w:cs="Arial"/>
@@ -2174,17 +2112,7 @@
           <w:sz w:val="20"/>
           <w:szCs w:val="20"/>
         </w:rPr>
-        <w:t>Waker</w:t>
-      </w:r>
-      <w:proofErr w:type="spellEnd"/>
-      <w:r>
-        <w:rPr>
-          <w:rFonts w:ascii="Arial" w:hAnsi="Arial" w:cs="Arial"/>
-          <w:b/>
-          <w:sz w:val="20"/>
-          <w:szCs w:val="20"/>
-        </w:rPr>
-        <w:t xml:space="preserve"> </w:t>
+        <w:t xml:space="preserve">Waker </w:t>
       </w:r>
       <w:r>
         <w:rPr>
@@ -2307,7 +2235,6 @@
         </w:rPr>
         <w:t>-</w:t>
       </w:r>
-      <w:proofErr w:type="spellStart"/>
       <w:r>
         <w:rPr>
           <w:rFonts w:ascii="Arial" w:hAnsi="Arial" w:cs="Arial"/>
@@ -2317,7 +2244,6 @@
         </w:rPr>
         <w:t>DnD</w:t>
       </w:r>
-      <w:proofErr w:type="spellEnd"/>
       <w:r>
         <w:rPr>
           <w:rFonts w:ascii="Arial" w:hAnsi="Arial" w:cs="Arial"/>

</xml_diff>